<commit_message>
ultimos arreglos readmes y documento word 'definitivo'
</commit_message>
<xml_diff>
--- a/Documentación/Sprint 05 - 14072020/E05 - Documentación - ESPRESSIF.docx
+++ b/Documentación/Sprint 05 - 14072020/E05 - Documentación - ESPRESSIF.docx
@@ -513,7 +513,6 @@
           <w:docPartUnique/>
         </w:docPartObj>
       </w:sdtPr>
-      <w:sdtEndPr/>
       <w:sdtContent>
         <w:p>
           <w:pPr>
@@ -8075,7 +8074,7 @@
       </w:r>
       <w:proofErr w:type="spellStart"/>
       <w:r>
-        <w:t>telegram</w:t>
+        <w:t>Telegram</w:t>
       </w:r>
       <w:proofErr w:type="spellEnd"/>
       <w:r>
@@ -8103,15 +8102,18 @@
       </w:r>
       <w:proofErr w:type="spellEnd"/>
       <w:r>
-        <w:t xml:space="preserve">  la cual hace de Gateway y Wifi</w:t>
-      </w:r>
-      <w:proofErr w:type="gramStart"/>
-      <w:r>
-        <w:t>,,</w:t>
-      </w:r>
-      <w:proofErr w:type="gramEnd"/>
-      <w:r>
-        <w:t xml:space="preserve"> esta comunicación realizará a través del protocoló MQTT, es por ello que se instalara un MQTT-Bróker en la </w:t>
+        <w:t xml:space="preserve"> </w:t>
+      </w:r>
+      <w:r>
+        <w:t xml:space="preserve">la cual hace de Gateway y </w:t>
+      </w:r>
+      <w:proofErr w:type="spellStart"/>
+      <w:r>
+        <w:t>Wifi</w:t>
+      </w:r>
+      <w:proofErr w:type="spellEnd"/>
+      <w:r>
+        <w:t xml:space="preserve">, esta comunicación realizará a través del protocoló MQTT, es por ello que se instalara un MQTT-Bróker en la </w:t>
       </w:r>
       <w:proofErr w:type="spellStart"/>
       <w:r>
@@ -8682,18 +8684,9 @@
     </w:p>
     <w:p>
       <w:pPr>
-        <w:jc w:val="center"/>
-        <w:rPr>
-          <w:rFonts w:ascii="Times New Roman" w:eastAsia="Times New Roman" w:hAnsi="Times New Roman" w:cs="Times New Roman"/>
-          <w:snapToGrid w:val="0"/>
-          <w:color w:val="000000"/>
-          <w:w w:val="0"/>
-          <w:sz w:val="0"/>
-          <w:szCs w:val="0"/>
-          <w:u w:color="000000"/>
-          <w:bdr w:val="none" w:sz="0" w:space="0" w:color="000000"/>
-          <w:shd w:val="clear" w:color="000000" w:fill="000000"/>
-          <w:lang w:val="x-none" w:eastAsia="x-none" w:bidi="x-none"/>
+        <w:jc w:val="left"/>
+        <w:rPr>
+          <w:rStyle w:val="Ttol2Car"/>
         </w:rPr>
       </w:pPr>
       <w:r>
@@ -8758,15 +8751,24 @@
       <w:r>
         <w:br/>
       </w:r>
-      <w:r>
-        <w:br/>
-        <w:t xml:space="preserve">3.3 </w:t>
-      </w:r>
-      <w:r>
+    </w:p>
+    <w:p>
+      <w:pPr>
+        <w:pStyle w:val="Ttol2"/>
+      </w:pPr>
+      <w:r>
+        <w:rPr>
+          <w:rStyle w:val="Ttol2Car"/>
+          <w:b/>
+        </w:rPr>
         <w:t>Granjas</w:t>
       </w:r>
       <w:bookmarkEnd w:id="27"/>
       <w:r>
+        <w:rPr>
+          <w:rStyle w:val="Ttol2Car"/>
+          <w:b/>
+        </w:rPr>
         <w:t xml:space="preserve"> y vacas</w:t>
       </w:r>
       <w:bookmarkEnd w:id="28"/>
@@ -8913,7 +8915,6 @@
         <w:t>de las últimas horas y un texto donde indica el estado del ventilador.</w:t>
       </w:r>
     </w:p>
-    <w:p/>
     <w:p/>
     <w:p>
       <w:pPr>
@@ -10283,7 +10284,19 @@
     </w:p>
     <w:p>
       <w:r>
-        <w:t xml:space="preserve">En este apartado, se explica un poco más al detalle el prototipo. Los distintos datos reales y como se muestran en el </w:t>
+        <w:t>En este apartado, se explica un poco más al detalle el prototipo</w:t>
+      </w:r>
+      <w:r>
+        <w:t xml:space="preserve"> realizado</w:t>
+      </w:r>
+      <w:r>
+        <w:t>. Los distintos datos reales</w:t>
+      </w:r>
+      <w:r>
+        <w:t xml:space="preserve"> extraídos</w:t>
+      </w:r>
+      <w:r>
+        <w:t xml:space="preserve"> y como se muestran en el </w:t>
       </w:r>
       <w:proofErr w:type="spellStart"/>
       <w:r>
@@ -10326,7 +10339,24 @@
         <w:t>el sensor de ultrasonido</w:t>
       </w:r>
       <w:r>
-        <w:t xml:space="preserve">. Con esta información logramos representar </w:t>
+        <w:t xml:space="preserve"> mediante una ESP32</w:t>
+      </w:r>
+      <w:r>
+        <w:t xml:space="preserve">. </w:t>
+      </w:r>
+      <w:r>
+        <w:t xml:space="preserve">Aplicando un factor de conversión modificamos los valores </w:t>
+      </w:r>
+      <w:proofErr w:type="spellStart"/>
+      <w:r>
+        <w:t>leidos</w:t>
+      </w:r>
+      <w:proofErr w:type="spellEnd"/>
+      <w:r>
+        <w:t xml:space="preserve"> por el sensor de ultrasonido para que puedan representar los litros. </w:t>
+      </w:r>
+      <w:r>
+        <w:t xml:space="preserve">Con esta información logramos representar </w:t>
       </w:r>
       <w:r>
         <w:t xml:space="preserve">los datos de la cuba en el </w:t>
@@ -10351,6 +10381,7 @@
     </w:p>
     <w:p>
       <w:pPr>
+        <w:jc w:val="center"/>
         <w:rPr>
           <w:b/>
           <w:bCs/>
@@ -10364,9 +10395,9 @@
           <w:lang w:val="ca-ES" w:eastAsia="ca-ES"/>
         </w:rPr>
         <w:drawing>
-          <wp:inline distT="0" distB="0" distL="0" distR="0" wp14:anchorId="57FBD956" wp14:editId="7233BB1A">
-            <wp:extent cx="5391150" cy="1876425"/>
-            <wp:effectExtent l="19050" t="19050" r="19050" b="28575"/>
+          <wp:inline distT="0" distB="0" distL="0" distR="0" wp14:anchorId="57FBD956" wp14:editId="2858E9B8">
+            <wp:extent cx="4848225" cy="1687457"/>
+            <wp:effectExtent l="19050" t="19050" r="9525" b="27305"/>
             <wp:docPr id="22" name="Picture 22"/>
             <wp:cNvGraphicFramePr>
               <a:graphicFrameLocks xmlns:a="http://schemas.openxmlformats.org/drawingml/2006/main" noChangeAspect="1"/>
@@ -10396,7 +10427,7 @@
                   <pic:spPr bwMode="auto">
                     <a:xfrm>
                       <a:off x="0" y="0"/>
-                      <a:ext cx="5391150" cy="1876425"/>
+                      <a:ext cx="4880889" cy="1698826"/>
                     </a:xfrm>
                     <a:prstGeom prst="rect">
                       <a:avLst/>
@@ -10424,15 +10455,96 @@
       </w:r>
     </w:p>
     <w:p>
-      <w:pPr>
-        <w:pStyle w:val="Ttol3"/>
-      </w:pPr>
-      <w:r>
-        <w:t>Puerta</w:t>
+      <w:r>
+        <w:t xml:space="preserve">Para adquirir los datos representativos del camión se ha utilizado los mismos sensores que con la cuba para la temperatura y la capacidad. </w:t>
+      </w:r>
+      <w:r>
+        <w:t>Estos dos valores irán donde hay el circulo negro, en los espacios en blanco. A</w:t>
+      </w:r>
+      <w:r>
+        <w:t xml:space="preserve">demás, se ha añadido el </w:t>
+      </w:r>
+      <w:proofErr w:type="spellStart"/>
+      <w:r>
+        <w:t>gps</w:t>
+      </w:r>
+      <w:proofErr w:type="spellEnd"/>
+      <w:r>
+        <w:t>. Como se aprecia en la siguiente imagen solo hay 4 camiones porque el quinto está en Barcelona (lugar donde se desarrolla el prototipo).</w:t>
       </w:r>
     </w:p>
     <w:p>
       <w:pPr>
+        <w:jc w:val="center"/>
+      </w:pPr>
+      <w:r>
+        <w:rPr>
+          <w:noProof/>
+          <w:lang w:val="ca-ES" w:eastAsia="ca-ES"/>
+        </w:rPr>
+        <w:drawing>
+          <wp:inline distT="0" distB="0" distL="0" distR="0" wp14:anchorId="5A781460" wp14:editId="099A441D">
+            <wp:extent cx="4800600" cy="1992901"/>
+            <wp:effectExtent l="19050" t="19050" r="19050" b="26670"/>
+            <wp:docPr id="25" name="Imatge 25" descr="C:\Users\Ferran\Desktop\MTDI\IOT\ProtoCamiones.png"/>
+            <wp:cNvGraphicFramePr>
+              <a:graphicFrameLocks xmlns:a="http://schemas.openxmlformats.org/drawingml/2006/main" noChangeAspect="1"/>
+            </wp:cNvGraphicFramePr>
+            <a:graphic xmlns:a="http://schemas.openxmlformats.org/drawingml/2006/main">
+              <a:graphicData uri="http://schemas.openxmlformats.org/drawingml/2006/picture">
+                <pic:pic xmlns:pic="http://schemas.openxmlformats.org/drawingml/2006/picture">
+                  <pic:nvPicPr>
+                    <pic:cNvPr id="0" name="Picture 1" descr="C:\Users\Ferran\Desktop\MTDI\IOT\ProtoCamiones.png"/>
+                    <pic:cNvPicPr>
+                      <a:picLocks noChangeAspect="1" noChangeArrowheads="1"/>
+                    </pic:cNvPicPr>
+                  </pic:nvPicPr>
+                  <pic:blipFill>
+                    <a:blip r:embed="rId36" cstate="print">
+                      <a:extLst>
+                        <a:ext uri="{28A0092B-C50C-407E-A947-70E740481C1C}">
+                          <a14:useLocalDpi xmlns:a14="http://schemas.microsoft.com/office/drawing/2010/main" val="0"/>
+                        </a:ext>
+                      </a:extLst>
+                    </a:blip>
+                    <a:srcRect/>
+                    <a:stretch>
+                      <a:fillRect/>
+                    </a:stretch>
+                  </pic:blipFill>
+                  <pic:spPr bwMode="auto">
+                    <a:xfrm>
+                      <a:off x="0" y="0"/>
+                      <a:ext cx="4822114" cy="2001832"/>
+                    </a:xfrm>
+                    <a:prstGeom prst="rect">
+                      <a:avLst/>
+                    </a:prstGeom>
+                    <a:noFill/>
+                    <a:ln>
+                      <a:solidFill>
+                        <a:schemeClr val="tx1"/>
+                      </a:solidFill>
+                    </a:ln>
+                  </pic:spPr>
+                </pic:pic>
+              </a:graphicData>
+            </a:graphic>
+          </wp:inline>
+        </w:drawing>
+      </w:r>
+    </w:p>
+    <w:p>
+      <w:pPr>
+        <w:pStyle w:val="Ttol3"/>
+      </w:pPr>
+      <w:r>
+        <w:lastRenderedPageBreak/>
+        <w:t>Puerta</w:t>
+      </w:r>
+    </w:p>
+    <w:p>
+      <w:pPr>
         <w:rPr>
           <w:bCs/>
         </w:rPr>
@@ -10462,7 +10574,13 @@
         <w:rPr>
           <w:bCs/>
         </w:rPr>
-        <w:t>telegram</w:t>
+        <w:t>T</w:t>
+      </w:r>
+      <w:r>
+        <w:rPr>
+          <w:bCs/>
+        </w:rPr>
+        <w:t>elegram</w:t>
       </w:r>
       <w:proofErr w:type="spellEnd"/>
       <w:r>
@@ -10549,7 +10667,6 @@
           <w:noProof/>
           <w:lang w:val="ca-ES" w:eastAsia="ca-ES"/>
         </w:rPr>
-        <w:lastRenderedPageBreak/>
         <w:drawing>
           <wp:inline distT="0" distB="0" distL="0" distR="0" wp14:anchorId="0C07A0C8" wp14:editId="01576577">
             <wp:extent cx="3633746" cy="2985322"/>
@@ -10568,7 +10685,7 @@
                     </pic:cNvPicPr>
                   </pic:nvPicPr>
                   <pic:blipFill>
-                    <a:blip r:embed="rId36">
+                    <a:blip r:embed="rId37">
                       <a:extLst>
                         <a:ext uri="{28A0092B-C50C-407E-A947-70E740481C1C}">
                           <a14:useLocalDpi xmlns:a14="http://schemas.microsoft.com/office/drawing/2010/main" val="0"/>
@@ -10613,23 +10730,72 @@
     </w:p>
     <w:p>
       <w:pPr>
+        <w:tabs>
+          <w:tab w:val="left" w:pos="2767"/>
+        </w:tabs>
+      </w:pPr>
+      <w:bookmarkStart w:id="40" w:name="_GoBack"/>
+      <w:bookmarkEnd w:id="40"/>
+      <w:r>
+        <w:t xml:space="preserve">Todos los códigos utilizados, los sitios web donde se ha sacado la información para realizar dicho prototipo y mucho más lo podréis encontrar en el </w:t>
+      </w:r>
+      <w:proofErr w:type="spellStart"/>
+      <w:r>
+        <w:t>Github</w:t>
+      </w:r>
+      <w:proofErr w:type="spellEnd"/>
+      <w:r>
+        <w:t xml:space="preserve"> que ha facilitado </w:t>
+      </w:r>
+      <w:proofErr w:type="spellStart"/>
+      <w:r>
+        <w:rPr>
+          <w:i/>
+        </w:rPr>
+        <w:t>Espressif</w:t>
+      </w:r>
+      <w:proofErr w:type="spellEnd"/>
+      <w:r>
+        <w:t xml:space="preserve"> a la empresa cliente </w:t>
+      </w:r>
+      <w:proofErr w:type="spellStart"/>
+      <w:r>
+        <w:rPr>
+          <w:i/>
+        </w:rPr>
+        <w:t>Rasp</w:t>
+      </w:r>
+      <w:proofErr w:type="spellEnd"/>
+      <w:r>
+        <w:t>.</w:t>
+      </w:r>
+    </w:p>
+    <w:p>
+      <w:pPr>
+        <w:tabs>
+          <w:tab w:val="left" w:pos="2767"/>
+        </w:tabs>
+      </w:pPr>
+    </w:p>
+    <w:p>
+      <w:pPr>
         <w:pStyle w:val="Ttol1"/>
         <w:numPr>
           <w:ilvl w:val="0"/>
           <w:numId w:val="30"/>
         </w:numPr>
       </w:pPr>
-      <w:bookmarkStart w:id="40" w:name="_Toc41555010"/>
-      <w:bookmarkStart w:id="41" w:name="_Toc42637402"/>
+      <w:bookmarkStart w:id="41" w:name="_Toc41555010"/>
+      <w:bookmarkStart w:id="42" w:name="_Toc42637402"/>
       <w:r>
         <w:lastRenderedPageBreak/>
         <w:t xml:space="preserve">Listado de componentes del </w:t>
       </w:r>
-      <w:bookmarkEnd w:id="40"/>
+      <w:bookmarkEnd w:id="41"/>
       <w:r>
         <w:t>sistema</w:t>
       </w:r>
-      <w:bookmarkEnd w:id="41"/>
+      <w:bookmarkEnd w:id="42"/>
       <w:r>
         <w:t xml:space="preserve"> </w:t>
       </w:r>
@@ -10638,25 +10804,24 @@
       <w:pPr>
         <w:pStyle w:val="Ttol2"/>
       </w:pPr>
-      <w:bookmarkStart w:id="42" w:name="_Toc32952131"/>
-      <w:bookmarkStart w:id="43" w:name="_Toc41554986"/>
-      <w:bookmarkStart w:id="44" w:name="_Toc41555011"/>
-      <w:bookmarkStart w:id="45" w:name="_Toc41556649"/>
-      <w:bookmarkStart w:id="46" w:name="_Toc41556922"/>
-      <w:bookmarkStart w:id="47" w:name="_Toc41666306"/>
-      <w:bookmarkStart w:id="48" w:name="_Toc41899925"/>
-      <w:bookmarkStart w:id="49" w:name="_Toc41921808"/>
-      <w:bookmarkStart w:id="50" w:name="_Toc41924041"/>
-      <w:bookmarkStart w:id="51" w:name="_Toc41924123"/>
-      <w:bookmarkStart w:id="52" w:name="_Toc41926677"/>
-      <w:bookmarkStart w:id="53" w:name="_Toc41940254"/>
-      <w:bookmarkStart w:id="54" w:name="_Toc41946543"/>
-      <w:bookmarkStart w:id="55" w:name="_Toc41946722"/>
-      <w:bookmarkStart w:id="56" w:name="_Toc41555012"/>
-      <w:bookmarkStart w:id="57" w:name="_Toc41556923"/>
-      <w:bookmarkStart w:id="58" w:name="_Toc42637403"/>
-      <w:bookmarkStart w:id="59" w:name="_Toc41555017"/>
-      <w:bookmarkEnd w:id="42"/>
+      <w:bookmarkStart w:id="43" w:name="_Toc32952131"/>
+      <w:bookmarkStart w:id="44" w:name="_Toc41554986"/>
+      <w:bookmarkStart w:id="45" w:name="_Toc41555011"/>
+      <w:bookmarkStart w:id="46" w:name="_Toc41556649"/>
+      <w:bookmarkStart w:id="47" w:name="_Toc41556922"/>
+      <w:bookmarkStart w:id="48" w:name="_Toc41666306"/>
+      <w:bookmarkStart w:id="49" w:name="_Toc41899925"/>
+      <w:bookmarkStart w:id="50" w:name="_Toc41921808"/>
+      <w:bookmarkStart w:id="51" w:name="_Toc41924041"/>
+      <w:bookmarkStart w:id="52" w:name="_Toc41924123"/>
+      <w:bookmarkStart w:id="53" w:name="_Toc41926677"/>
+      <w:bookmarkStart w:id="54" w:name="_Toc41940254"/>
+      <w:bookmarkStart w:id="55" w:name="_Toc41946543"/>
+      <w:bookmarkStart w:id="56" w:name="_Toc41946722"/>
+      <w:bookmarkStart w:id="57" w:name="_Toc41555012"/>
+      <w:bookmarkStart w:id="58" w:name="_Toc41556923"/>
+      <w:bookmarkStart w:id="59" w:name="_Toc42637403"/>
+      <w:bookmarkStart w:id="60" w:name="_Toc41555017"/>
       <w:bookmarkEnd w:id="43"/>
       <w:bookmarkEnd w:id="44"/>
       <w:bookmarkEnd w:id="45"/>
@@ -10670,12 +10835,13 @@
       <w:bookmarkEnd w:id="53"/>
       <w:bookmarkEnd w:id="54"/>
       <w:bookmarkEnd w:id="55"/>
+      <w:bookmarkEnd w:id="56"/>
       <w:r>
         <w:t>Vacas</w:t>
       </w:r>
-      <w:bookmarkEnd w:id="56"/>
       <w:bookmarkEnd w:id="57"/>
       <w:bookmarkEnd w:id="58"/>
+      <w:bookmarkEnd w:id="59"/>
     </w:p>
     <w:p>
       <w:pPr>
@@ -10716,11 +10882,11 @@
           <w:numId w:val="16"/>
         </w:numPr>
       </w:pPr>
-      <w:bookmarkStart w:id="60" w:name="_Toc42637404"/>
+      <w:bookmarkStart w:id="61" w:name="_Toc42637404"/>
       <w:r>
         <w:t>Datos para recopilar y transmitir</w:t>
       </w:r>
-      <w:bookmarkEnd w:id="60"/>
+      <w:bookmarkEnd w:id="61"/>
     </w:p>
     <w:p>
       <w:pPr>
@@ -10789,11 +10955,11 @@
       <w:pPr>
         <w:pStyle w:val="Ttol3"/>
       </w:pPr>
-      <w:bookmarkStart w:id="61" w:name="_Toc42637405"/>
+      <w:bookmarkStart w:id="62" w:name="_Toc42637405"/>
       <w:r>
         <w:t>Dispositivos y sensores</w:t>
       </w:r>
-      <w:bookmarkEnd w:id="61"/>
+      <w:bookmarkEnd w:id="62"/>
     </w:p>
     <w:p>
       <w:pPr>
@@ -10920,7 +11086,7 @@
                     <pic:cNvPicPr/>
                   </pic:nvPicPr>
                   <pic:blipFill>
-                    <a:blip r:embed="rId37"/>
+                    <a:blip r:embed="rId38"/>
                     <a:srcRect/>
                     <a:stretch>
                       <a:fillRect/>
@@ -11528,12 +11694,12 @@
       <w:pPr>
         <w:pStyle w:val="Ttol3"/>
       </w:pPr>
-      <w:bookmarkStart w:id="62" w:name="_Toc42637406"/>
+      <w:bookmarkStart w:id="63" w:name="_Toc42637406"/>
       <w:r>
         <w:lastRenderedPageBreak/>
         <w:t>Cantidad de dispositivos a utilizar</w:t>
       </w:r>
-      <w:bookmarkEnd w:id="62"/>
+      <w:bookmarkEnd w:id="63"/>
       <w:r>
         <w:t xml:space="preserve"> </w:t>
       </w:r>
@@ -12034,11 +12200,11 @@
       <w:pPr>
         <w:pStyle w:val="Ttol3"/>
       </w:pPr>
-      <w:bookmarkStart w:id="63" w:name="_Toc42637407"/>
+      <w:bookmarkStart w:id="64" w:name="_Toc42637407"/>
       <w:r>
         <w:t>Cálculos consumo componentes</w:t>
       </w:r>
-      <w:bookmarkEnd w:id="63"/>
+      <w:bookmarkEnd w:id="64"/>
     </w:p>
     <w:p>
       <w:pPr>
@@ -12048,7 +12214,13 @@
         <w:t>Según la información que nos ha dado el cliente se requiere una cadencia de información de las vacas cada 15 minutos.</w:t>
       </w:r>
       <w:r>
-        <w:t xml:space="preserve"> Si suponemos que la tecnología del dispositivo de la placa fotovoltaica no funcionara el consumo de la batería seria:</w:t>
+        <w:t xml:space="preserve"> Si suponemos que la tecnología del dispositivo de la placa fotovoltaica no funcion</w:t>
+      </w:r>
+      <w:r>
+        <w:t xml:space="preserve">a, </w:t>
+      </w:r>
+      <w:r>
+        <w:t>el consumo de la batería seria:</w:t>
       </w:r>
     </w:p>
     <w:p>
@@ -12550,7 +12722,7 @@
       <w:pPr>
         <w:pStyle w:val="Ttol3"/>
       </w:pPr>
-      <w:bookmarkStart w:id="64" w:name="_Toc42637408"/>
+      <w:bookmarkStart w:id="65" w:name="_Toc42637408"/>
       <w:r>
         <w:t>Cálculo del m</w:t>
       </w:r>
@@ -12564,7 +12736,7 @@
       <w:r>
         <w:t>aWAN</w:t>
       </w:r>
-      <w:bookmarkEnd w:id="64"/>
+      <w:bookmarkEnd w:id="65"/>
       <w:proofErr w:type="spellEnd"/>
     </w:p>
     <w:p>
@@ -12934,15 +13106,15 @@
       <w:pPr>
         <w:pStyle w:val="Ttol2"/>
       </w:pPr>
-      <w:bookmarkStart w:id="65" w:name="_Toc41555013"/>
-      <w:bookmarkStart w:id="66" w:name="_Toc41556924"/>
-      <w:bookmarkStart w:id="67" w:name="_Toc42637409"/>
+      <w:bookmarkStart w:id="66" w:name="_Toc41555013"/>
+      <w:bookmarkStart w:id="67" w:name="_Toc41556924"/>
+      <w:bookmarkStart w:id="68" w:name="_Toc42637409"/>
       <w:r>
         <w:t>Granjas</w:t>
       </w:r>
-      <w:bookmarkEnd w:id="65"/>
       <w:bookmarkEnd w:id="66"/>
       <w:bookmarkEnd w:id="67"/>
+      <w:bookmarkEnd w:id="68"/>
     </w:p>
     <w:p>
       <w:r>
@@ -12999,11 +13171,11 @@
           <w:numId w:val="17"/>
         </w:numPr>
       </w:pPr>
-      <w:bookmarkStart w:id="68" w:name="_Toc42637410"/>
+      <w:bookmarkStart w:id="69" w:name="_Toc42637410"/>
       <w:r>
         <w:t>Datos para recopilar y transmitir</w:t>
       </w:r>
-      <w:bookmarkEnd w:id="68"/>
+      <w:bookmarkEnd w:id="69"/>
     </w:p>
     <w:p>
       <w:pPr>
@@ -13083,11 +13255,11 @@
       <w:pPr>
         <w:pStyle w:val="Ttol3"/>
       </w:pPr>
-      <w:bookmarkStart w:id="69" w:name="_Toc42637411"/>
+      <w:bookmarkStart w:id="70" w:name="_Toc42637411"/>
       <w:r>
         <w:t>Dispositivos y sensores</w:t>
       </w:r>
-      <w:bookmarkEnd w:id="69"/>
+      <w:bookmarkEnd w:id="70"/>
     </w:p>
     <w:p>
       <w:pPr>
@@ -16354,11 +16526,11 @@
       <w:pPr>
         <w:pStyle w:val="Ttol3"/>
       </w:pPr>
-      <w:bookmarkStart w:id="70" w:name="_Toc42637412"/>
+      <w:bookmarkStart w:id="71" w:name="_Toc42637412"/>
       <w:r>
         <w:t>Cantidad de dispositivos a utilizar</w:t>
       </w:r>
-      <w:bookmarkEnd w:id="70"/>
+      <w:bookmarkEnd w:id="71"/>
       <w:r>
         <w:t xml:space="preserve"> </w:t>
       </w:r>
@@ -16378,7 +16550,7 @@
       <w:tblGrid>
         <w:gridCol w:w="1169"/>
         <w:gridCol w:w="2529"/>
-        <w:gridCol w:w="559"/>
+        <w:gridCol w:w="975"/>
       </w:tblGrid>
       <w:tr>
         <w:trPr>
@@ -16430,7 +16602,7 @@
         </w:tc>
         <w:tc>
           <w:tcPr>
-            <w:tcW w:w="0" w:type="auto"/>
+            <w:tcW w:w="975" w:type="dxa"/>
             <w:vAlign w:val="center"/>
           </w:tcPr>
           <w:p>
@@ -16501,7 +16673,7 @@
         </w:tc>
         <w:tc>
           <w:tcPr>
-            <w:tcW w:w="0" w:type="auto"/>
+            <w:tcW w:w="975" w:type="dxa"/>
           </w:tcPr>
           <w:p>
             <w:pPr>
@@ -16567,7 +16739,7 @@
         </w:tc>
         <w:tc>
           <w:tcPr>
-            <w:tcW w:w="0" w:type="auto"/>
+            <w:tcW w:w="975" w:type="dxa"/>
           </w:tcPr>
           <w:p>
             <w:pPr>
@@ -16634,7 +16806,7 @@
         </w:tc>
         <w:tc>
           <w:tcPr>
-            <w:tcW w:w="0" w:type="auto"/>
+            <w:tcW w:w="975" w:type="dxa"/>
           </w:tcPr>
           <w:p>
             <w:pPr>
@@ -16706,7 +16878,7 @@
         </w:tc>
         <w:tc>
           <w:tcPr>
-            <w:tcW w:w="0" w:type="auto"/>
+            <w:tcW w:w="975" w:type="dxa"/>
           </w:tcPr>
           <w:p>
             <w:pPr>
@@ -16781,7 +16953,7 @@
         </w:tc>
         <w:tc>
           <w:tcPr>
-            <w:tcW w:w="0" w:type="auto"/>
+            <w:tcW w:w="975" w:type="dxa"/>
           </w:tcPr>
           <w:p>
             <w:pPr>
@@ -16853,7 +17025,7 @@
         </w:tc>
         <w:tc>
           <w:tcPr>
-            <w:tcW w:w="0" w:type="auto"/>
+            <w:tcW w:w="975" w:type="dxa"/>
           </w:tcPr>
           <w:p>
             <w:pPr>
@@ -16933,7 +17105,7 @@
         </w:tc>
         <w:tc>
           <w:tcPr>
-            <w:tcW w:w="0" w:type="auto"/>
+            <w:tcW w:w="975" w:type="dxa"/>
           </w:tcPr>
           <w:p>
             <w:pPr>
@@ -17027,7 +17199,7 @@
         </w:tc>
         <w:tc>
           <w:tcPr>
-            <w:tcW w:w="0" w:type="auto"/>
+            <w:tcW w:w="975" w:type="dxa"/>
           </w:tcPr>
           <w:p>
             <w:pPr>
@@ -17064,12 +17236,12 @@
       <w:pPr>
         <w:pStyle w:val="Ttol3"/>
       </w:pPr>
-      <w:bookmarkStart w:id="71" w:name="_Toc42637413"/>
+      <w:bookmarkStart w:id="72" w:name="_Toc42637413"/>
       <w:r>
         <w:lastRenderedPageBreak/>
         <w:t>Cálculos consumo componentes</w:t>
       </w:r>
-      <w:bookmarkEnd w:id="71"/>
+      <w:bookmarkEnd w:id="72"/>
     </w:p>
     <w:p>
       <w:r>
@@ -17080,15 +17252,15 @@
       <w:pPr>
         <w:pStyle w:val="Ttol2"/>
       </w:pPr>
-      <w:bookmarkStart w:id="72" w:name="_Toc41555014"/>
-      <w:bookmarkStart w:id="73" w:name="_Toc41556925"/>
-      <w:bookmarkStart w:id="74" w:name="_Toc42637414"/>
+      <w:bookmarkStart w:id="73" w:name="_Toc41555014"/>
+      <w:bookmarkStart w:id="74" w:name="_Toc41556925"/>
+      <w:bookmarkStart w:id="75" w:name="_Toc42637414"/>
       <w:r>
         <w:t>Camiones</w:t>
       </w:r>
-      <w:bookmarkEnd w:id="72"/>
       <w:bookmarkEnd w:id="73"/>
       <w:bookmarkEnd w:id="74"/>
+      <w:bookmarkEnd w:id="75"/>
       <w:r>
         <w:t xml:space="preserve"> </w:t>
       </w:r>
@@ -17112,11 +17284,11 @@
           <w:numId w:val="18"/>
         </w:numPr>
       </w:pPr>
-      <w:bookmarkStart w:id="75" w:name="_Toc42637415"/>
+      <w:bookmarkStart w:id="76" w:name="_Toc42637415"/>
       <w:r>
         <w:t>Datos para recopilar y transmitir:</w:t>
       </w:r>
-      <w:bookmarkEnd w:id="75"/>
+      <w:bookmarkEnd w:id="76"/>
     </w:p>
     <w:p>
       <w:pPr>
@@ -17213,14 +17385,14 @@
       <w:pPr>
         <w:pStyle w:val="Ttol3"/>
       </w:pPr>
-      <w:bookmarkStart w:id="76" w:name="_Toc42637416"/>
+      <w:bookmarkStart w:id="77" w:name="_Toc42637416"/>
       <w:r>
         <w:t>Dispositivos y sensores</w:t>
       </w:r>
       <w:r>
         <w:t>:</w:t>
       </w:r>
-      <w:bookmarkEnd w:id="76"/>
+      <w:bookmarkEnd w:id="77"/>
       <w:r>
         <w:t xml:space="preserve"> </w:t>
       </w:r>
@@ -19433,11 +19605,11 @@
       <w:pPr>
         <w:pStyle w:val="Ttol3"/>
       </w:pPr>
-      <w:bookmarkStart w:id="77" w:name="_Toc42637417"/>
+      <w:bookmarkStart w:id="78" w:name="_Toc42637417"/>
       <w:r>
         <w:t>Cantidad de dispositivos a utilizar</w:t>
       </w:r>
-      <w:bookmarkEnd w:id="77"/>
+      <w:bookmarkEnd w:id="78"/>
       <w:r>
         <w:t xml:space="preserve"> </w:t>
       </w:r>
@@ -19739,11 +19911,11 @@
       <w:pPr>
         <w:pStyle w:val="Ttol3"/>
       </w:pPr>
-      <w:bookmarkStart w:id="78" w:name="_Toc42637418"/>
+      <w:bookmarkStart w:id="79" w:name="_Toc42637418"/>
       <w:r>
         <w:t>Cálculos consumo componentes</w:t>
       </w:r>
-      <w:bookmarkEnd w:id="78"/>
+      <w:bookmarkEnd w:id="79"/>
     </w:p>
     <w:p>
       <w:pPr>
@@ -19783,12 +19955,12 @@
       <w:pPr>
         <w:pStyle w:val="Ttol2"/>
       </w:pPr>
-      <w:bookmarkStart w:id="79" w:name="_Toc42637419"/>
+      <w:bookmarkStart w:id="80" w:name="_Toc42637419"/>
       <w:r>
         <w:lastRenderedPageBreak/>
         <w:t>Nave</w:t>
       </w:r>
-      <w:bookmarkEnd w:id="79"/>
+      <w:bookmarkEnd w:id="80"/>
     </w:p>
     <w:p>
       <w:r>
@@ -19815,11 +19987,11 @@
           <w:numId w:val="19"/>
         </w:numPr>
       </w:pPr>
-      <w:bookmarkStart w:id="80" w:name="_Toc42637420"/>
+      <w:bookmarkStart w:id="81" w:name="_Toc42637420"/>
       <w:r>
         <w:t>Datos para recopilar y transmitir:</w:t>
       </w:r>
-      <w:bookmarkEnd w:id="80"/>
+      <w:bookmarkEnd w:id="81"/>
     </w:p>
     <w:p>
       <w:pPr>
@@ -20091,14 +20263,14 @@
       <w:pPr>
         <w:pStyle w:val="Ttol3"/>
       </w:pPr>
-      <w:bookmarkStart w:id="81" w:name="_Toc42637421"/>
+      <w:bookmarkStart w:id="82" w:name="_Toc42637421"/>
       <w:r>
         <w:t>Dispositivos y sensores</w:t>
       </w:r>
       <w:r>
         <w:t>:</w:t>
       </w:r>
-      <w:bookmarkEnd w:id="81"/>
+      <w:bookmarkEnd w:id="82"/>
       <w:r>
         <w:t xml:space="preserve"> </w:t>
       </w:r>
@@ -21724,29 +21896,43 @@
           <w:rFonts w:asciiTheme="minorHAnsi" w:eastAsia="Times New Roman" w:hAnsiTheme="minorHAnsi" w:cs="Arial"/>
           <w:color w:val="000000"/>
         </w:rPr>
-        <w:t xml:space="preserve">Como se mencionó anteriormente se desea controlar la apertura de la puerta, es por esto por lo que se necesita utilizar un </w:t>
-      </w:r>
-      <w:proofErr w:type="spellStart"/>
+        <w:t xml:space="preserve">Como se mencionó anteriormente se desea controlar la apertura de la puerta, es por esto por </w:t>
+      </w:r>
       <w:r>
         <w:rPr>
           <w:rFonts w:asciiTheme="minorHAnsi" w:eastAsia="Times New Roman" w:hAnsiTheme="minorHAnsi" w:cs="Arial"/>
           <w:color w:val="000000"/>
         </w:rPr>
-        <w:t>Router</w:t>
-      </w:r>
-      <w:proofErr w:type="spellEnd"/>
+        <w:t xml:space="preserve">lo que se necesita utilizar un </w:t>
+      </w:r>
+      <w:proofErr w:type="spellStart"/>
       <w:r>
         <w:rPr>
           <w:rFonts w:asciiTheme="minorHAnsi" w:eastAsia="Times New Roman" w:hAnsiTheme="minorHAnsi" w:cs="Arial"/>
           <w:color w:val="000000"/>
         </w:rPr>
-        <w:t xml:space="preserve"> el cual estará en la garita de vigilancia ya que hay acceso a un cable Ethernet con conexión a la intranet de la fábrica, este cable ira conectado a la </w:t>
+        <w:t>r</w:t>
       </w:r>
       <w:r>
         <w:rPr>
           <w:rFonts w:asciiTheme="minorHAnsi" w:eastAsia="Times New Roman" w:hAnsiTheme="minorHAnsi" w:cs="Arial"/>
           <w:color w:val="000000"/>
         </w:rPr>
+        <w:t>outer</w:t>
+      </w:r>
+      <w:proofErr w:type="spellEnd"/>
+      <w:r>
+        <w:rPr>
+          <w:rFonts w:asciiTheme="minorHAnsi" w:eastAsia="Times New Roman" w:hAnsiTheme="minorHAnsi" w:cs="Arial"/>
+          <w:color w:val="000000"/>
+        </w:rPr>
+        <w:t xml:space="preserve"> el cual estará en la garita de vigilancia ya que hay acceso a un cable Ethernet con conexión a la intranet de la fábrica, este cable ira conectado a la </w:t>
+      </w:r>
+      <w:r>
+        <w:rPr>
+          <w:rFonts w:asciiTheme="minorHAnsi" w:eastAsia="Times New Roman" w:hAnsiTheme="minorHAnsi" w:cs="Arial"/>
+          <w:color w:val="000000"/>
+        </w:rPr>
         <w:t>ESP32 que controlará la puerta.</w:t>
       </w:r>
     </w:p>
@@ -21770,7 +21956,14 @@
           <w:rFonts w:asciiTheme="minorHAnsi" w:eastAsia="Times New Roman" w:hAnsiTheme="minorHAnsi" w:cs="Arial"/>
           <w:color w:val="000000"/>
         </w:rPr>
-        <w:t>Router</w:t>
+        <w:t>r</w:t>
+      </w:r>
+      <w:r>
+        <w:rPr>
+          <w:rFonts w:asciiTheme="minorHAnsi" w:eastAsia="Times New Roman" w:hAnsiTheme="minorHAnsi" w:cs="Arial"/>
+          <w:color w:val="000000"/>
+        </w:rPr>
+        <w:t>outer</w:t>
       </w:r>
       <w:proofErr w:type="spellEnd"/>
       <w:r>
@@ -25865,12 +26058,12 @@
       <w:pPr>
         <w:pStyle w:val="Ttol3"/>
       </w:pPr>
-      <w:bookmarkStart w:id="82" w:name="_Toc42637422"/>
+      <w:bookmarkStart w:id="83" w:name="_Toc42637422"/>
       <w:r>
         <w:lastRenderedPageBreak/>
         <w:t>Cantidad de dispositivos a utilizar</w:t>
       </w:r>
-      <w:bookmarkEnd w:id="82"/>
+      <w:bookmarkEnd w:id="83"/>
       <w:r>
         <w:t xml:space="preserve"> </w:t>
       </w:r>
@@ -27211,11 +27404,11 @@
       <w:pPr>
         <w:pStyle w:val="Ttol3"/>
       </w:pPr>
-      <w:bookmarkStart w:id="83" w:name="_Toc42637423"/>
+      <w:bookmarkStart w:id="84" w:name="_Toc42637423"/>
       <w:r>
         <w:t>Cálculos consumo componentes</w:t>
       </w:r>
-      <w:bookmarkEnd w:id="83"/>
+      <w:bookmarkEnd w:id="84"/>
     </w:p>
     <w:p>
       <w:r>
@@ -27226,12 +27419,12 @@
       <w:pPr>
         <w:pStyle w:val="Ttol2"/>
       </w:pPr>
-      <w:bookmarkStart w:id="84" w:name="_Toc42637424"/>
+      <w:bookmarkStart w:id="85" w:name="_Toc42637424"/>
       <w:r>
         <w:lastRenderedPageBreak/>
         <w:t>Dispositivos Gateway</w:t>
       </w:r>
-      <w:bookmarkEnd w:id="84"/>
+      <w:bookmarkEnd w:id="85"/>
       <w:r>
         <w:t xml:space="preserve"> </w:t>
       </w:r>
@@ -27258,14 +27451,14 @@
           <w:numId w:val="20"/>
         </w:numPr>
       </w:pPr>
-      <w:bookmarkStart w:id="85" w:name="_Toc42637425"/>
+      <w:bookmarkStart w:id="86" w:name="_Toc42637425"/>
       <w:r>
         <w:t>Vacas y Granjas</w:t>
       </w:r>
       <w:r>
         <w:t>:</w:t>
       </w:r>
-      <w:bookmarkEnd w:id="85"/>
+      <w:bookmarkEnd w:id="86"/>
       <w:r>
         <w:t xml:space="preserve">  </w:t>
       </w:r>
@@ -27689,7 +27882,7 @@
       <w:pPr>
         <w:pStyle w:val="Ttol3"/>
       </w:pPr>
-      <w:bookmarkStart w:id="86" w:name="_Toc42637426"/>
+      <w:bookmarkStart w:id="87" w:name="_Toc42637426"/>
       <w:r>
         <w:t xml:space="preserve">Gateway </w:t>
       </w:r>
@@ -27699,7 +27892,7 @@
       <w:r>
         <w:t>:</w:t>
       </w:r>
-      <w:bookmarkEnd w:id="86"/>
+      <w:bookmarkEnd w:id="87"/>
       <w:r>
         <w:t xml:space="preserve"> </w:t>
       </w:r>
@@ -28217,7 +28410,7 @@
           <w:numId w:val="0"/>
         </w:numPr>
       </w:pPr>
-      <w:bookmarkStart w:id="87" w:name="_Toc42637427"/>
+      <w:bookmarkStart w:id="88" w:name="_Toc42637427"/>
     </w:p>
     <w:p>
       <w:pPr>
@@ -28232,7 +28425,7 @@
       <w:r>
         <w:t>:</w:t>
       </w:r>
-      <w:bookmarkEnd w:id="87"/>
+      <w:bookmarkEnd w:id="88"/>
       <w:r>
         <w:t xml:space="preserve"> </w:t>
       </w:r>
@@ -28870,7 +29063,7 @@
       <w:pPr>
         <w:pStyle w:val="Ttol1"/>
       </w:pPr>
-      <w:bookmarkStart w:id="88" w:name="_Toc42637428"/>
+      <w:bookmarkStart w:id="89" w:name="_Toc42637428"/>
       <w:r>
         <w:lastRenderedPageBreak/>
         <w:t>Presupuest</w:t>
@@ -28890,25 +29083,25 @@
       <w:r>
         <w:t xml:space="preserve"> </w:t>
       </w:r>
-      <w:bookmarkEnd w:id="59"/>
+      <w:bookmarkEnd w:id="60"/>
       <w:r>
         <w:t>Económico</w:t>
       </w:r>
-      <w:bookmarkEnd w:id="88"/>
+      <w:bookmarkEnd w:id="89"/>
     </w:p>
     <w:p>
       <w:pPr>
         <w:pStyle w:val="Ttol2"/>
       </w:pPr>
-      <w:bookmarkStart w:id="89" w:name="_Toc42637429"/>
-      <w:bookmarkStart w:id="90" w:name="_Toc41555018"/>
+      <w:bookmarkStart w:id="90" w:name="_Toc42637429"/>
+      <w:bookmarkStart w:id="91" w:name="_Toc41555018"/>
       <w:r>
         <w:t>Análisis económico</w:t>
       </w:r>
       <w:r>
         <w:t>:</w:t>
       </w:r>
-      <w:bookmarkEnd w:id="89"/>
+      <w:bookmarkEnd w:id="90"/>
       <w:r>
         <w:t xml:space="preserve"> </w:t>
       </w:r>
@@ -34667,12 +34860,12 @@
       <w:pPr>
         <w:pStyle w:val="Ttol2"/>
       </w:pPr>
-      <w:bookmarkStart w:id="91" w:name="_Toc42637430"/>
+      <w:bookmarkStart w:id="92" w:name="_Toc42637430"/>
       <w:r>
         <w:lastRenderedPageBreak/>
         <w:t>Viabilidad del Proyecto</w:t>
       </w:r>
-      <w:bookmarkEnd w:id="91"/>
+      <w:bookmarkEnd w:id="92"/>
       <w:r>
         <w:t xml:space="preserve"> </w:t>
       </w:r>
@@ -34759,9 +34952,7 @@
         </w:rPr>
         <w:t xml:space="preserve">ofrece un proyecto con buen coste, disponibilidad, flexibilidad, funcionabilidad y fiabilidad, reflejándose como una solución idónea para mediano plazo. </w:t>
       </w:r>
-      <w:bookmarkStart w:id="92" w:name="_GoBack"/>
-      <w:bookmarkEnd w:id="90"/>
-      <w:bookmarkEnd w:id="92"/>
+      <w:bookmarkEnd w:id="91"/>
     </w:p>
     <w:p>
       <w:pPr>
@@ -34819,7 +35010,7 @@
       </w:pPr>
     </w:p>
     <w:sectPr>
-      <w:headerReference w:type="even" r:id="rId38"/>
+      <w:headerReference w:type="even" r:id="rId39"/>
       <w:pgSz w:w="11907" w:h="16840"/>
       <w:pgMar w:top="1701" w:right="992" w:bottom="1985" w:left="2126" w:header="851" w:footer="1134" w:gutter="0"/>
       <w:cols w:space="720" w:equalWidth="0">
@@ -35030,7 +35221,7 @@
         <w:sz w:val="20"/>
         <w:szCs w:val="20"/>
       </w:rPr>
-      <w:t>36</w:t>
+      <w:t>10</w:t>
     </w:r>
     <w:r>
       <w:rPr>
@@ -35196,7 +35387,7 @@
         <w:sz w:val="20"/>
         <w:szCs w:val="20"/>
       </w:rPr>
-      <w:t>35</w:t>
+      <w:t>11</w:t>
     </w:r>
     <w:r>
       <w:rPr>
@@ -35601,7 +35792,7 @@
   <w:abstractNum w:abstractNumId="0">
     <w:nsid w:val="09C32D57"/>
     <w:multiLevelType w:val="multilevel"/>
-    <w:tmpl w:val="D53048B0"/>
+    <w:tmpl w:val="AB72D548"/>
     <w:lvl w:ilvl="0">
       <w:start w:val="1"/>
       <w:numFmt w:val="decimal"/>
@@ -36397,6 +36588,178 @@
     </w:lvl>
   </w:abstractNum>
   <w:abstractNum w:abstractNumId="7">
+    <w:nsid w:val="20C909B9"/>
+    <w:multiLevelType w:val="hybridMultilevel"/>
+    <w:tmpl w:val="57DCE452"/>
+    <w:lvl w:ilvl="0" w:tplc="0403000F">
+      <w:start w:val="1"/>
+      <w:numFmt w:val="decimal"/>
+      <w:lvlText w:val="%1."/>
+      <w:lvlJc w:val="left"/>
+      <w:pPr>
+        <w:ind w:left="720" w:hanging="360"/>
+      </w:pPr>
+    </w:lvl>
+    <w:lvl w:ilvl="1" w:tplc="04030019" w:tentative="1">
+      <w:start w:val="1"/>
+      <w:numFmt w:val="lowerLetter"/>
+      <w:lvlText w:val="%2."/>
+      <w:lvlJc w:val="left"/>
+      <w:pPr>
+        <w:ind w:left="1440" w:hanging="360"/>
+      </w:pPr>
+    </w:lvl>
+    <w:lvl w:ilvl="2" w:tplc="0403001B" w:tentative="1">
+      <w:start w:val="1"/>
+      <w:numFmt w:val="lowerRoman"/>
+      <w:lvlText w:val="%3."/>
+      <w:lvlJc w:val="right"/>
+      <w:pPr>
+        <w:ind w:left="2160" w:hanging="180"/>
+      </w:pPr>
+    </w:lvl>
+    <w:lvl w:ilvl="3" w:tplc="0403000F" w:tentative="1">
+      <w:start w:val="1"/>
+      <w:numFmt w:val="decimal"/>
+      <w:lvlText w:val="%4."/>
+      <w:lvlJc w:val="left"/>
+      <w:pPr>
+        <w:ind w:left="2880" w:hanging="360"/>
+      </w:pPr>
+    </w:lvl>
+    <w:lvl w:ilvl="4" w:tplc="04030019" w:tentative="1">
+      <w:start w:val="1"/>
+      <w:numFmt w:val="lowerLetter"/>
+      <w:lvlText w:val="%5."/>
+      <w:lvlJc w:val="left"/>
+      <w:pPr>
+        <w:ind w:left="3600" w:hanging="360"/>
+      </w:pPr>
+    </w:lvl>
+    <w:lvl w:ilvl="5" w:tplc="0403001B" w:tentative="1">
+      <w:start w:val="1"/>
+      <w:numFmt w:val="lowerRoman"/>
+      <w:lvlText w:val="%6."/>
+      <w:lvlJc w:val="right"/>
+      <w:pPr>
+        <w:ind w:left="4320" w:hanging="180"/>
+      </w:pPr>
+    </w:lvl>
+    <w:lvl w:ilvl="6" w:tplc="0403000F" w:tentative="1">
+      <w:start w:val="1"/>
+      <w:numFmt w:val="decimal"/>
+      <w:lvlText w:val="%7."/>
+      <w:lvlJc w:val="left"/>
+      <w:pPr>
+        <w:ind w:left="5040" w:hanging="360"/>
+      </w:pPr>
+    </w:lvl>
+    <w:lvl w:ilvl="7" w:tplc="04030019" w:tentative="1">
+      <w:start w:val="1"/>
+      <w:numFmt w:val="lowerLetter"/>
+      <w:lvlText w:val="%8."/>
+      <w:lvlJc w:val="left"/>
+      <w:pPr>
+        <w:ind w:left="5760" w:hanging="360"/>
+      </w:pPr>
+    </w:lvl>
+    <w:lvl w:ilvl="8" w:tplc="0403001B" w:tentative="1">
+      <w:start w:val="1"/>
+      <w:numFmt w:val="lowerRoman"/>
+      <w:lvlText w:val="%9."/>
+      <w:lvlJc w:val="right"/>
+      <w:pPr>
+        <w:ind w:left="6480" w:hanging="180"/>
+      </w:pPr>
+    </w:lvl>
+  </w:abstractNum>
+  <w:abstractNum w:abstractNumId="8">
+    <w:nsid w:val="22875A9B"/>
+    <w:multiLevelType w:val="hybridMultilevel"/>
+    <w:tmpl w:val="63B6CECC"/>
+    <w:lvl w:ilvl="0" w:tplc="0403000F">
+      <w:start w:val="1"/>
+      <w:numFmt w:val="decimal"/>
+      <w:lvlText w:val="%1."/>
+      <w:lvlJc w:val="left"/>
+      <w:pPr>
+        <w:ind w:left="720" w:hanging="360"/>
+      </w:pPr>
+    </w:lvl>
+    <w:lvl w:ilvl="1" w:tplc="04030019" w:tentative="1">
+      <w:start w:val="1"/>
+      <w:numFmt w:val="lowerLetter"/>
+      <w:lvlText w:val="%2."/>
+      <w:lvlJc w:val="left"/>
+      <w:pPr>
+        <w:ind w:left="1440" w:hanging="360"/>
+      </w:pPr>
+    </w:lvl>
+    <w:lvl w:ilvl="2" w:tplc="0403001B" w:tentative="1">
+      <w:start w:val="1"/>
+      <w:numFmt w:val="lowerRoman"/>
+      <w:lvlText w:val="%3."/>
+      <w:lvlJc w:val="right"/>
+      <w:pPr>
+        <w:ind w:left="2160" w:hanging="180"/>
+      </w:pPr>
+    </w:lvl>
+    <w:lvl w:ilvl="3" w:tplc="0403000F" w:tentative="1">
+      <w:start w:val="1"/>
+      <w:numFmt w:val="decimal"/>
+      <w:lvlText w:val="%4."/>
+      <w:lvlJc w:val="left"/>
+      <w:pPr>
+        <w:ind w:left="2880" w:hanging="360"/>
+      </w:pPr>
+    </w:lvl>
+    <w:lvl w:ilvl="4" w:tplc="04030019" w:tentative="1">
+      <w:start w:val="1"/>
+      <w:numFmt w:val="lowerLetter"/>
+      <w:lvlText w:val="%5."/>
+      <w:lvlJc w:val="left"/>
+      <w:pPr>
+        <w:ind w:left="3600" w:hanging="360"/>
+      </w:pPr>
+    </w:lvl>
+    <w:lvl w:ilvl="5" w:tplc="0403001B" w:tentative="1">
+      <w:start w:val="1"/>
+      <w:numFmt w:val="lowerRoman"/>
+      <w:lvlText w:val="%6."/>
+      <w:lvlJc w:val="right"/>
+      <w:pPr>
+        <w:ind w:left="4320" w:hanging="180"/>
+      </w:pPr>
+    </w:lvl>
+    <w:lvl w:ilvl="6" w:tplc="0403000F" w:tentative="1">
+      <w:start w:val="1"/>
+      <w:numFmt w:val="decimal"/>
+      <w:lvlText w:val="%7."/>
+      <w:lvlJc w:val="left"/>
+      <w:pPr>
+        <w:ind w:left="5040" w:hanging="360"/>
+      </w:pPr>
+    </w:lvl>
+    <w:lvl w:ilvl="7" w:tplc="04030019" w:tentative="1">
+      <w:start w:val="1"/>
+      <w:numFmt w:val="lowerLetter"/>
+      <w:lvlText w:val="%8."/>
+      <w:lvlJc w:val="left"/>
+      <w:pPr>
+        <w:ind w:left="5760" w:hanging="360"/>
+      </w:pPr>
+    </w:lvl>
+    <w:lvl w:ilvl="8" w:tplc="0403001B" w:tentative="1">
+      <w:start w:val="1"/>
+      <w:numFmt w:val="lowerRoman"/>
+      <w:lvlText w:val="%9."/>
+      <w:lvlJc w:val="right"/>
+      <w:pPr>
+        <w:ind w:left="6480" w:hanging="180"/>
+      </w:pPr>
+    </w:lvl>
+  </w:abstractNum>
+  <w:abstractNum w:abstractNumId="9">
     <w:nsid w:val="23396CBF"/>
     <w:multiLevelType w:val="hybridMultilevel"/>
     <w:tmpl w:val="274CEDD2"/>
@@ -36509,7 +36872,7 @@
       </w:rPr>
     </w:lvl>
   </w:abstractNum>
-  <w:abstractNum w:abstractNumId="8">
+  <w:abstractNum w:abstractNumId="10">
     <w:nsid w:val="26E139A8"/>
     <w:multiLevelType w:val="hybridMultilevel"/>
     <w:tmpl w:val="2A5428F2"/>
@@ -36622,7 +36985,7 @@
       </w:rPr>
     </w:lvl>
   </w:abstractNum>
-  <w:abstractNum w:abstractNumId="9">
+  <w:abstractNum w:abstractNumId="11">
     <w:nsid w:val="2FC85520"/>
     <w:multiLevelType w:val="hybridMultilevel"/>
     <w:tmpl w:val="C82612EC"/>
@@ -36735,7 +37098,7 @@
       </w:rPr>
     </w:lvl>
   </w:abstractNum>
-  <w:abstractNum w:abstractNumId="10">
+  <w:abstractNum w:abstractNumId="12">
     <w:nsid w:val="316D69A2"/>
     <w:multiLevelType w:val="hybridMultilevel"/>
     <w:tmpl w:val="85348384"/>
@@ -36848,7 +37211,7 @@
       </w:rPr>
     </w:lvl>
   </w:abstractNum>
-  <w:abstractNum w:abstractNumId="11">
+  <w:abstractNum w:abstractNumId="13">
     <w:nsid w:val="32F10B5A"/>
     <w:multiLevelType w:val="hybridMultilevel"/>
     <w:tmpl w:val="518CE842"/>
@@ -36961,7 +37324,7 @@
       </w:rPr>
     </w:lvl>
   </w:abstractNum>
-  <w:abstractNum w:abstractNumId="12">
+  <w:abstractNum w:abstractNumId="14">
     <w:nsid w:val="398013D9"/>
     <w:multiLevelType w:val="hybridMultilevel"/>
     <w:tmpl w:val="3D3A304A"/>
@@ -37074,7 +37437,7 @@
       </w:rPr>
     </w:lvl>
   </w:abstractNum>
-  <w:abstractNum w:abstractNumId="13">
+  <w:abstractNum w:abstractNumId="15">
     <w:nsid w:val="3C001AF0"/>
     <w:multiLevelType w:val="hybridMultilevel"/>
     <w:tmpl w:val="5936D1F4"/>
@@ -37187,7 +37550,7 @@
       </w:rPr>
     </w:lvl>
   </w:abstractNum>
-  <w:abstractNum w:abstractNumId="14">
+  <w:abstractNum w:abstractNumId="16">
     <w:nsid w:val="4A9C790E"/>
     <w:multiLevelType w:val="hybridMultilevel"/>
     <w:tmpl w:val="B994E286"/>
@@ -37300,7 +37663,7 @@
       </w:rPr>
     </w:lvl>
   </w:abstractNum>
-  <w:abstractNum w:abstractNumId="15">
+  <w:abstractNum w:abstractNumId="17">
     <w:nsid w:val="550A17F2"/>
     <w:multiLevelType w:val="hybridMultilevel"/>
     <w:tmpl w:val="AF70D0EC"/>
@@ -37413,7 +37776,7 @@
       </w:rPr>
     </w:lvl>
   </w:abstractNum>
-  <w:abstractNum w:abstractNumId="16">
+  <w:abstractNum w:abstractNumId="18">
     <w:nsid w:val="644B702E"/>
     <w:multiLevelType w:val="hybridMultilevel"/>
     <w:tmpl w:val="E332A27E"/>
@@ -37526,7 +37889,7 @@
       </w:rPr>
     </w:lvl>
   </w:abstractNum>
-  <w:abstractNum w:abstractNumId="17">
+  <w:abstractNum w:abstractNumId="19">
     <w:nsid w:val="64D474BF"/>
     <w:multiLevelType w:val="hybridMultilevel"/>
     <w:tmpl w:val="4B50D24C"/>
@@ -37639,7 +38002,7 @@
       </w:rPr>
     </w:lvl>
   </w:abstractNum>
-  <w:abstractNum w:abstractNumId="18">
+  <w:abstractNum w:abstractNumId="20">
     <w:nsid w:val="6BEB62E0"/>
     <w:multiLevelType w:val="hybridMultilevel"/>
     <w:tmpl w:val="0700CBCA"/>
@@ -37752,7 +38115,7 @@
       </w:rPr>
     </w:lvl>
   </w:abstractNum>
-  <w:abstractNum w:abstractNumId="19">
+  <w:abstractNum w:abstractNumId="21">
     <w:nsid w:val="73E43E07"/>
     <w:multiLevelType w:val="hybridMultilevel"/>
     <w:tmpl w:val="C556F738"/>
@@ -37865,7 +38228,7 @@
       </w:rPr>
     </w:lvl>
   </w:abstractNum>
-  <w:abstractNum w:abstractNumId="20">
+  <w:abstractNum w:abstractNumId="22">
     <w:nsid w:val="753F38A3"/>
     <w:multiLevelType w:val="hybridMultilevel"/>
     <w:tmpl w:val="3CCA9B0A"/>
@@ -37952,7 +38315,7 @@
       </w:pPr>
     </w:lvl>
   </w:abstractNum>
-  <w:abstractNum w:abstractNumId="21">
+  <w:abstractNum w:abstractNumId="23">
     <w:nsid w:val="75FD3B34"/>
     <w:multiLevelType w:val="hybridMultilevel"/>
     <w:tmpl w:val="BD002962"/>
@@ -38065,7 +38428,7 @@
       </w:rPr>
     </w:lvl>
   </w:abstractNum>
-  <w:abstractNum w:abstractNumId="22">
+  <w:abstractNum w:abstractNumId="24">
     <w:nsid w:val="787E46C4"/>
     <w:multiLevelType w:val="hybridMultilevel"/>
     <w:tmpl w:val="059816B4"/>
@@ -38178,7 +38541,7 @@
       </w:rPr>
     </w:lvl>
   </w:abstractNum>
-  <w:abstractNum w:abstractNumId="23">
+  <w:abstractNum w:abstractNumId="25">
     <w:nsid w:val="7A8F093A"/>
     <w:multiLevelType w:val="hybridMultilevel"/>
     <w:tmpl w:val="C33A31A8"/>
@@ -38298,70 +38661,70 @@
     <w:abstractNumId w:val="0"/>
   </w:num>
   <w:num w:numId="3">
-    <w:abstractNumId w:val="19"/>
+    <w:abstractNumId w:val="21"/>
   </w:num>
   <w:num w:numId="4">
-    <w:abstractNumId w:val="10"/>
+    <w:abstractNumId w:val="12"/>
   </w:num>
   <w:num w:numId="5">
     <w:abstractNumId w:val="6"/>
   </w:num>
   <w:num w:numId="6">
-    <w:abstractNumId w:val="7"/>
+    <w:abstractNumId w:val="9"/>
   </w:num>
   <w:num w:numId="7">
-    <w:abstractNumId w:val="11"/>
+    <w:abstractNumId w:val="13"/>
   </w:num>
   <w:num w:numId="8">
-    <w:abstractNumId w:val="23"/>
+    <w:abstractNumId w:val="25"/>
   </w:num>
   <w:num w:numId="9">
-    <w:abstractNumId w:val="12"/>
+    <w:abstractNumId w:val="14"/>
   </w:num>
   <w:num w:numId="10">
-    <w:abstractNumId w:val="18"/>
+    <w:abstractNumId w:val="20"/>
   </w:num>
   <w:num w:numId="11">
+    <w:abstractNumId w:val="17"/>
+  </w:num>
+  <w:num w:numId="12">
+    <w:abstractNumId w:val="10"/>
+  </w:num>
+  <w:num w:numId="13">
     <w:abstractNumId w:val="15"/>
   </w:num>
-  <w:num w:numId="12">
-    <w:abstractNumId w:val="8"/>
-  </w:num>
-  <w:num w:numId="13">
-    <w:abstractNumId w:val="13"/>
-  </w:num>
   <w:num w:numId="14">
-    <w:abstractNumId w:val="17"/>
+    <w:abstractNumId w:val="19"/>
   </w:num>
   <w:num w:numId="15">
-    <w:abstractNumId w:val="20"/>
+    <w:abstractNumId w:val="22"/>
   </w:num>
   <w:num w:numId="16">
-    <w:abstractNumId w:val="20"/>
+    <w:abstractNumId w:val="22"/>
     <w:lvlOverride w:ilvl="0">
       <w:startOverride w:val="1"/>
     </w:lvlOverride>
   </w:num>
   <w:num w:numId="17">
-    <w:abstractNumId w:val="20"/>
+    <w:abstractNumId w:val="22"/>
     <w:lvlOverride w:ilvl="0">
       <w:startOverride w:val="1"/>
     </w:lvlOverride>
   </w:num>
   <w:num w:numId="18">
-    <w:abstractNumId w:val="20"/>
+    <w:abstractNumId w:val="22"/>
     <w:lvlOverride w:ilvl="0">
       <w:startOverride w:val="1"/>
     </w:lvlOverride>
   </w:num>
   <w:num w:numId="19">
-    <w:abstractNumId w:val="20"/>
+    <w:abstractNumId w:val="22"/>
     <w:lvlOverride w:ilvl="0">
       <w:startOverride w:val="1"/>
     </w:lvlOverride>
   </w:num>
   <w:num w:numId="20">
-    <w:abstractNumId w:val="20"/>
+    <w:abstractNumId w:val="22"/>
     <w:lvlOverride w:ilvl="0">
       <w:startOverride w:val="1"/>
     </w:lvlOverride>
@@ -38373,28 +38736,28 @@
     <w:abstractNumId w:val="3"/>
   </w:num>
   <w:num w:numId="23">
-    <w:abstractNumId w:val="16"/>
+    <w:abstractNumId w:val="18"/>
   </w:num>
   <w:num w:numId="24">
-    <w:abstractNumId w:val="21"/>
+    <w:abstractNumId w:val="23"/>
   </w:num>
   <w:num w:numId="25">
     <w:abstractNumId w:val="4"/>
   </w:num>
   <w:num w:numId="26">
-    <w:abstractNumId w:val="20"/>
+    <w:abstractNumId w:val="22"/>
     <w:lvlOverride w:ilvl="0">
       <w:startOverride w:val="1"/>
     </w:lvlOverride>
   </w:num>
   <w:num w:numId="27">
-    <w:abstractNumId w:val="14"/>
+    <w:abstractNumId w:val="16"/>
   </w:num>
   <w:num w:numId="28">
-    <w:abstractNumId w:val="22"/>
+    <w:abstractNumId w:val="24"/>
   </w:num>
   <w:num w:numId="29">
-    <w:abstractNumId w:val="9"/>
+    <w:abstractNumId w:val="11"/>
   </w:num>
   <w:num w:numId="30">
     <w:abstractNumId w:val="0"/>
@@ -38430,10 +38793,16 @@
     <w:abstractNumId w:val="5"/>
   </w:num>
   <w:num w:numId="32">
-    <w:abstractNumId w:val="20"/>
+    <w:abstractNumId w:val="22"/>
     <w:lvlOverride w:ilvl="0">
       <w:startOverride w:val="1"/>
     </w:lvlOverride>
+  </w:num>
+  <w:num w:numId="33">
+    <w:abstractNumId w:val="7"/>
+  </w:num>
+  <w:num w:numId="34">
+    <w:abstractNumId w:val="8"/>
   </w:num>
   <w:numIdMacAtCleanup w:val="29"/>
 </w:numbering>
@@ -38886,7 +39255,7 @@
     <w:link w:val="Ttol2Car"/>
     <w:autoRedefine/>
     <w:qFormat/>
-    <w:rsid w:val="008347F1"/>
+    <w:rsid w:val="00451B92"/>
     <w:pPr>
       <w:keepNext/>
       <w:numPr>
@@ -40616,7 +40985,7 @@
     <w:name w:val="Títol 2 Car"/>
     <w:basedOn w:val="Tipusdelletraperdefectedelpargraf"/>
     <w:link w:val="Ttol2"/>
-    <w:rsid w:val="008347F1"/>
+    <w:rsid w:val="00451B92"/>
     <w:rPr>
       <w:rFonts w:cs="Arial"/>
       <w:b/>
@@ -41075,7 +41444,7 @@
 </file>
 
 <file path=customXml/itemProps2.xml><?xml version="1.0" encoding="utf-8"?>
-<ds:datastoreItem xmlns:ds="http://schemas.openxmlformats.org/officeDocument/2006/customXml" ds:itemID="{44F743E6-AEDD-4AFF-9798-DFC4EEDB0BC3}">
+<ds:datastoreItem xmlns:ds="http://schemas.openxmlformats.org/officeDocument/2006/customXml" ds:itemID="{5BDA8D45-90BA-430C-A00E-67B0B6A6CDCF}">
   <ds:schemaRefs>
     <ds:schemaRef ds:uri="http://schemas.openxmlformats.org/officeDocument/2006/bibliography"/>
   </ds:schemaRefs>

</xml_diff>